<commit_message>
Update Trabajo Fin De Grado David Corredor Miguel, Antonio Castillo y Francisco Leon.docx
</commit_message>
<xml_diff>
--- a/Trabajo Fin De Grado David Corredor Miguel, Antonio Castillo y Francisco Leon.docx
+++ b/Trabajo Fin De Grado David Corredor Miguel, Antonio Castillo y Francisco Leon.docx
@@ -15867,6 +15867,76 @@
           <w:color w:val="000000"/>
           <w:u w:val="single"/>
         </w:rPr>
+        <w:t>Imagen Jesús Calleja:</w:t>
+      </w:r>
+    </w:p>
+    <w:p>
+      <w:pPr>
+        <w:pStyle w:val="Prrafodelista"/>
+        <w:numPr>
+          <w:ilvl w:val="0"/>
+          <w:numId w:val="21"/>
+        </w:numPr>
+        <w:pBdr>
+          <w:top w:val="nil"/>
+          <w:left w:val="nil"/>
+          <w:bottom w:val="nil"/>
+          <w:right w:val="nil"/>
+          <w:between w:val="nil"/>
+        </w:pBdr>
+        <w:spacing w:after="0" w:line="360" w:lineRule="auto"/>
+        <w:jc w:val="both"/>
+        <w:rPr>
+          <w:rFonts w:ascii="Arial" w:eastAsia="Arial" w:hAnsi="Arial" w:cs="Arial"/>
+          <w:color w:val="000000"/>
+          <w:u w:val="single"/>
+        </w:rPr>
+      </w:pPr>
+      <w:hyperlink r:id="rId37" w:history="1">
+        <w:r>
+          <w:rPr>
+            <w:rStyle w:val="Hipervnculo"/>
+            <w:rFonts w:ascii="Arial" w:eastAsia="Arial" w:hAnsi="Arial" w:cs="Arial"/>
+          </w:rPr>
+          <w:t>https://estaticosgn-cdn.deia.eus/clip/acfb40c0-eda5-42f4-8ae3-4c7c0bbf0a13_16-9-aspect-ratio_default_0.jpg</w:t>
+        </w:r>
+      </w:hyperlink>
+      <w:r>
+        <w:rPr>
+          <w:rFonts w:ascii="Arial" w:eastAsia="Arial" w:hAnsi="Arial" w:cs="Arial"/>
+          <w:color w:val="000000"/>
+          <w:u w:val="single"/>
+        </w:rPr>
+        <w:t xml:space="preserve"> </w:t>
+      </w:r>
+    </w:p>
+    <w:p>
+      <w:pPr>
+        <w:pBdr>
+          <w:top w:val="nil"/>
+          <w:left w:val="nil"/>
+          <w:bottom w:val="nil"/>
+          <w:right w:val="nil"/>
+          <w:between w:val="nil"/>
+        </w:pBdr>
+        <w:spacing w:after="0" w:line="360" w:lineRule="auto"/>
+        <w:jc w:val="both"/>
+        <w:rPr>
+          <w:rFonts w:ascii="Arial" w:eastAsia="Arial" w:hAnsi="Arial" w:cs="Arial"/>
+          <w:b/>
+          <w:bCs/>
+          <w:color w:val="000000"/>
+          <w:u w:val="single"/>
+        </w:rPr>
+      </w:pPr>
+      <w:r>
+        <w:rPr>
+          <w:rFonts w:ascii="Arial" w:eastAsia="Arial" w:hAnsi="Arial" w:cs="Arial"/>
+          <w:b/>
+          <w:bCs/>
+          <w:color w:val="000000"/>
+          <w:u w:val="single"/>
+        </w:rPr>
         <w:t>Logo</w:t>
       </w:r>
       <w:r>
@@ -15902,7 +15972,7 @@
           <w:color w:val="000000"/>
         </w:rPr>
       </w:pPr>
-      <w:hyperlink r:id="rId37" w:history="1">
+      <w:hyperlink r:id="rId38" w:history="1">
         <w:r>
           <w:rPr>
             <w:rStyle w:val="Hipervnculo"/>
@@ -16142,7 +16212,7 @@
             </wp:anchor>
           </w:drawing>
         </mc:Choice>
-        <mc:Fallback xmlns:sl="http://schemas.openxmlformats.org/schemaLibrary/2006/main" xmlns:a="http://schemas.openxmlformats.org/drawingml/2006/main" xmlns:pic="http://schemas.openxmlformats.org/drawingml/2006/picture" xmlns:c="http://schemas.openxmlformats.org/drawingml/2006/chart" xmlns:lc="http://schemas.openxmlformats.org/drawingml/2006/lockedCanvas" xmlns:dgm="http://schemas.openxmlformats.org/drawingml/2006/diagram">
+        <mc:Fallback xmlns:dgm="http://schemas.openxmlformats.org/drawingml/2006/diagram" xmlns:lc="http://schemas.openxmlformats.org/drawingml/2006/lockedCanvas" xmlns:c="http://schemas.openxmlformats.org/drawingml/2006/chart" xmlns:pic="http://schemas.openxmlformats.org/drawingml/2006/picture" xmlns:a="http://schemas.openxmlformats.org/drawingml/2006/main" xmlns:sl="http://schemas.openxmlformats.org/schemaLibrary/2006/main">
           <w:drawing>
             <wp:anchor allowOverlap="1" behindDoc="0" distB="0" distT="0" distL="114300" distR="114300" hidden="0" layoutInCell="1" locked="0" relativeHeight="0" simplePos="0">
               <wp:simplePos x="0" y="0"/>
@@ -16347,7 +16417,7 @@
             </wp:anchor>
           </w:drawing>
         </mc:Choice>
-        <mc:Fallback xmlns:sl="http://schemas.openxmlformats.org/schemaLibrary/2006/main" xmlns:a="http://schemas.openxmlformats.org/drawingml/2006/main" xmlns:pic="http://schemas.openxmlformats.org/drawingml/2006/picture" xmlns:c="http://schemas.openxmlformats.org/drawingml/2006/chart" xmlns:lc="http://schemas.openxmlformats.org/drawingml/2006/lockedCanvas" xmlns:dgm="http://schemas.openxmlformats.org/drawingml/2006/diagram">
+        <mc:Fallback xmlns:dgm="http://schemas.openxmlformats.org/drawingml/2006/diagram" xmlns:lc="http://schemas.openxmlformats.org/drawingml/2006/lockedCanvas" xmlns:c="http://schemas.openxmlformats.org/drawingml/2006/chart" xmlns:pic="http://schemas.openxmlformats.org/drawingml/2006/picture" xmlns:a="http://schemas.openxmlformats.org/drawingml/2006/main" xmlns:sl="http://schemas.openxmlformats.org/schemaLibrary/2006/main">
           <w:drawing>
             <wp:anchor allowOverlap="1" behindDoc="0" distB="0" distT="0" distL="114300" distR="114300" hidden="0" layoutInCell="1" locked="0" relativeHeight="0" simplePos="0">
               <wp:simplePos x="0" y="0"/>
@@ -18024,102 +18094,16 @@
     </w:lvl>
   </w:abstractNum>
   <w:abstractNum w:abstractNumId="14" w15:restartNumberingAfterBreak="0">
-    <w:nsid w:val="57854A81"/>
+    <w:nsid w:val="56FF4E35"/>
     <w:multiLevelType w:val="hybridMultilevel"/>
-    <w:tmpl w:val="FF8E6E56"/>
-    <w:lvl w:ilvl="0" w:tplc="0C0A000F">
-      <w:start w:val="1"/>
-      <w:numFmt w:val="decimal"/>
-      <w:lvlText w:val="%1."/>
-      <w:lvlJc w:val="left"/>
-      <w:pPr>
-        <w:ind w:left="780" w:hanging="360"/>
-      </w:pPr>
-    </w:lvl>
-    <w:lvl w:ilvl="1" w:tplc="0C0A0019" w:tentative="1">
-      <w:start w:val="1"/>
-      <w:numFmt w:val="lowerLetter"/>
-      <w:lvlText w:val="%2."/>
-      <w:lvlJc w:val="left"/>
-      <w:pPr>
-        <w:ind w:left="1500" w:hanging="360"/>
-      </w:pPr>
-    </w:lvl>
-    <w:lvl w:ilvl="2" w:tplc="0C0A001B" w:tentative="1">
-      <w:start w:val="1"/>
-      <w:numFmt w:val="lowerRoman"/>
-      <w:lvlText w:val="%3."/>
-      <w:lvlJc w:val="right"/>
-      <w:pPr>
-        <w:ind w:left="2220" w:hanging="180"/>
-      </w:pPr>
-    </w:lvl>
-    <w:lvl w:ilvl="3" w:tplc="0C0A000F" w:tentative="1">
-      <w:start w:val="1"/>
-      <w:numFmt w:val="decimal"/>
-      <w:lvlText w:val="%4."/>
-      <w:lvlJc w:val="left"/>
-      <w:pPr>
-        <w:ind w:left="2940" w:hanging="360"/>
-      </w:pPr>
-    </w:lvl>
-    <w:lvl w:ilvl="4" w:tplc="0C0A0019" w:tentative="1">
-      <w:start w:val="1"/>
-      <w:numFmt w:val="lowerLetter"/>
-      <w:lvlText w:val="%5."/>
-      <w:lvlJc w:val="left"/>
-      <w:pPr>
-        <w:ind w:left="3660" w:hanging="360"/>
-      </w:pPr>
-    </w:lvl>
-    <w:lvl w:ilvl="5" w:tplc="0C0A001B" w:tentative="1">
-      <w:start w:val="1"/>
-      <w:numFmt w:val="lowerRoman"/>
-      <w:lvlText w:val="%6."/>
-      <w:lvlJc w:val="right"/>
-      <w:pPr>
-        <w:ind w:left="4380" w:hanging="180"/>
-      </w:pPr>
-    </w:lvl>
-    <w:lvl w:ilvl="6" w:tplc="0C0A000F" w:tentative="1">
-      <w:start w:val="1"/>
-      <w:numFmt w:val="decimal"/>
-      <w:lvlText w:val="%7."/>
-      <w:lvlJc w:val="left"/>
-      <w:pPr>
-        <w:ind w:left="5100" w:hanging="360"/>
-      </w:pPr>
-    </w:lvl>
-    <w:lvl w:ilvl="7" w:tplc="0C0A0019" w:tentative="1">
-      <w:start w:val="1"/>
-      <w:numFmt w:val="lowerLetter"/>
-      <w:lvlText w:val="%8."/>
-      <w:lvlJc w:val="left"/>
-      <w:pPr>
-        <w:ind w:left="5820" w:hanging="360"/>
-      </w:pPr>
-    </w:lvl>
-    <w:lvl w:ilvl="8" w:tplc="0C0A001B" w:tentative="1">
-      <w:start w:val="1"/>
-      <w:numFmt w:val="lowerRoman"/>
-      <w:lvlText w:val="%9."/>
-      <w:lvlJc w:val="right"/>
-      <w:pPr>
-        <w:ind w:left="6540" w:hanging="180"/>
-      </w:pPr>
-    </w:lvl>
-  </w:abstractNum>
-  <w:abstractNum w:abstractNumId="15" w15:restartNumberingAfterBreak="0">
-    <w:nsid w:val="5B2322E3"/>
-    <w:multiLevelType w:val="hybridMultilevel"/>
-    <w:tmpl w:val="1712844A"/>
+    <w:tmpl w:val="03784A22"/>
     <w:lvl w:ilvl="0" w:tplc="0C0A0001">
       <w:start w:val="1"/>
       <w:numFmt w:val="bullet"/>
       <w:lvlText w:val=""/>
       <w:lvlJc w:val="left"/>
       <w:pPr>
-        <w:ind w:left="792" w:hanging="360"/>
+        <w:ind w:left="720" w:hanging="360"/>
       </w:pPr>
       <w:rPr>
         <w:rFonts w:ascii="Symbol" w:hAnsi="Symbol" w:hint="default"/>
@@ -18131,7 +18115,7 @@
       <w:lvlText w:val="o"/>
       <w:lvlJc w:val="left"/>
       <w:pPr>
-        <w:ind w:left="1512" w:hanging="360"/>
+        <w:ind w:left="1440" w:hanging="360"/>
       </w:pPr>
       <w:rPr>
         <w:rFonts w:ascii="Courier New" w:hAnsi="Courier New" w:cs="Courier New" w:hint="default"/>
@@ -18143,7 +18127,7 @@
       <w:lvlText w:val=""/>
       <w:lvlJc w:val="left"/>
       <w:pPr>
-        <w:ind w:left="2232" w:hanging="360"/>
+        <w:ind w:left="2160" w:hanging="360"/>
       </w:pPr>
       <w:rPr>
         <w:rFonts w:ascii="Wingdings" w:hAnsi="Wingdings" w:hint="default"/>
@@ -18155,7 +18139,7 @@
       <w:lvlText w:val=""/>
       <w:lvlJc w:val="left"/>
       <w:pPr>
-        <w:ind w:left="2952" w:hanging="360"/>
+        <w:ind w:left="2880" w:hanging="360"/>
       </w:pPr>
       <w:rPr>
         <w:rFonts w:ascii="Symbol" w:hAnsi="Symbol" w:hint="default"/>
@@ -18167,7 +18151,7 @@
       <w:lvlText w:val="o"/>
       <w:lvlJc w:val="left"/>
       <w:pPr>
-        <w:ind w:left="3672" w:hanging="360"/>
+        <w:ind w:left="3600" w:hanging="360"/>
       </w:pPr>
       <w:rPr>
         <w:rFonts w:ascii="Courier New" w:hAnsi="Courier New" w:cs="Courier New" w:hint="default"/>
@@ -18179,7 +18163,7 @@
       <w:lvlText w:val=""/>
       <w:lvlJc w:val="left"/>
       <w:pPr>
-        <w:ind w:left="4392" w:hanging="360"/>
+        <w:ind w:left="4320" w:hanging="360"/>
       </w:pPr>
       <w:rPr>
         <w:rFonts w:ascii="Wingdings" w:hAnsi="Wingdings" w:hint="default"/>
@@ -18191,7 +18175,7 @@
       <w:lvlText w:val=""/>
       <w:lvlJc w:val="left"/>
       <w:pPr>
-        <w:ind w:left="5112" w:hanging="360"/>
+        <w:ind w:left="5040" w:hanging="360"/>
       </w:pPr>
       <w:rPr>
         <w:rFonts w:ascii="Symbol" w:hAnsi="Symbol" w:hint="default"/>
@@ -18203,7 +18187,7 @@
       <w:lvlText w:val="o"/>
       <w:lvlJc w:val="left"/>
       <w:pPr>
-        <w:ind w:left="5832" w:hanging="360"/>
+        <w:ind w:left="5760" w:hanging="360"/>
       </w:pPr>
       <w:rPr>
         <w:rFonts w:ascii="Courier New" w:hAnsi="Courier New" w:cs="Courier New" w:hint="default"/>
@@ -18215,24 +18199,110 @@
       <w:lvlText w:val=""/>
       <w:lvlJc w:val="left"/>
       <w:pPr>
-        <w:ind w:left="6552" w:hanging="360"/>
+        <w:ind w:left="6480" w:hanging="360"/>
       </w:pPr>
       <w:rPr>
         <w:rFonts w:ascii="Wingdings" w:hAnsi="Wingdings" w:hint="default"/>
       </w:rPr>
     </w:lvl>
   </w:abstractNum>
+  <w:abstractNum w:abstractNumId="15" w15:restartNumberingAfterBreak="0">
+    <w:nsid w:val="57854A81"/>
+    <w:multiLevelType w:val="hybridMultilevel"/>
+    <w:tmpl w:val="FF8E6E56"/>
+    <w:lvl w:ilvl="0" w:tplc="0C0A000F">
+      <w:start w:val="1"/>
+      <w:numFmt w:val="decimal"/>
+      <w:lvlText w:val="%1."/>
+      <w:lvlJc w:val="left"/>
+      <w:pPr>
+        <w:ind w:left="780" w:hanging="360"/>
+      </w:pPr>
+    </w:lvl>
+    <w:lvl w:ilvl="1" w:tplc="0C0A0019" w:tentative="1">
+      <w:start w:val="1"/>
+      <w:numFmt w:val="lowerLetter"/>
+      <w:lvlText w:val="%2."/>
+      <w:lvlJc w:val="left"/>
+      <w:pPr>
+        <w:ind w:left="1500" w:hanging="360"/>
+      </w:pPr>
+    </w:lvl>
+    <w:lvl w:ilvl="2" w:tplc="0C0A001B" w:tentative="1">
+      <w:start w:val="1"/>
+      <w:numFmt w:val="lowerRoman"/>
+      <w:lvlText w:val="%3."/>
+      <w:lvlJc w:val="right"/>
+      <w:pPr>
+        <w:ind w:left="2220" w:hanging="180"/>
+      </w:pPr>
+    </w:lvl>
+    <w:lvl w:ilvl="3" w:tplc="0C0A000F" w:tentative="1">
+      <w:start w:val="1"/>
+      <w:numFmt w:val="decimal"/>
+      <w:lvlText w:val="%4."/>
+      <w:lvlJc w:val="left"/>
+      <w:pPr>
+        <w:ind w:left="2940" w:hanging="360"/>
+      </w:pPr>
+    </w:lvl>
+    <w:lvl w:ilvl="4" w:tplc="0C0A0019" w:tentative="1">
+      <w:start w:val="1"/>
+      <w:numFmt w:val="lowerLetter"/>
+      <w:lvlText w:val="%5."/>
+      <w:lvlJc w:val="left"/>
+      <w:pPr>
+        <w:ind w:left="3660" w:hanging="360"/>
+      </w:pPr>
+    </w:lvl>
+    <w:lvl w:ilvl="5" w:tplc="0C0A001B" w:tentative="1">
+      <w:start w:val="1"/>
+      <w:numFmt w:val="lowerRoman"/>
+      <w:lvlText w:val="%6."/>
+      <w:lvlJc w:val="right"/>
+      <w:pPr>
+        <w:ind w:left="4380" w:hanging="180"/>
+      </w:pPr>
+    </w:lvl>
+    <w:lvl w:ilvl="6" w:tplc="0C0A000F" w:tentative="1">
+      <w:start w:val="1"/>
+      <w:numFmt w:val="decimal"/>
+      <w:lvlText w:val="%7."/>
+      <w:lvlJc w:val="left"/>
+      <w:pPr>
+        <w:ind w:left="5100" w:hanging="360"/>
+      </w:pPr>
+    </w:lvl>
+    <w:lvl w:ilvl="7" w:tplc="0C0A0019" w:tentative="1">
+      <w:start w:val="1"/>
+      <w:numFmt w:val="lowerLetter"/>
+      <w:lvlText w:val="%8."/>
+      <w:lvlJc w:val="left"/>
+      <w:pPr>
+        <w:ind w:left="5820" w:hanging="360"/>
+      </w:pPr>
+    </w:lvl>
+    <w:lvl w:ilvl="8" w:tplc="0C0A001B" w:tentative="1">
+      <w:start w:val="1"/>
+      <w:numFmt w:val="lowerRoman"/>
+      <w:lvlText w:val="%9."/>
+      <w:lvlJc w:val="right"/>
+      <w:pPr>
+        <w:ind w:left="6540" w:hanging="180"/>
+      </w:pPr>
+    </w:lvl>
+  </w:abstractNum>
   <w:abstractNum w:abstractNumId="16" w15:restartNumberingAfterBreak="0">
-    <w:nsid w:val="6AE114BC"/>
+    <w:nsid w:val="5B2322E3"/>
     <w:multiLevelType w:val="hybridMultilevel"/>
-    <w:tmpl w:val="4A68F36C"/>
+    <w:tmpl w:val="1712844A"/>
     <w:lvl w:ilvl="0" w:tplc="0C0A0001">
       <w:start w:val="1"/>
       <w:numFmt w:val="bullet"/>
       <w:lvlText w:val=""/>
       <w:lvlJc w:val="left"/>
       <w:pPr>
-        <w:ind w:left="1287" w:hanging="360"/>
+        <w:ind w:left="792" w:hanging="360"/>
       </w:pPr>
       <w:rPr>
         <w:rFonts w:ascii="Symbol" w:hAnsi="Symbol" w:hint="default"/>
@@ -18244,7 +18314,7 @@
       <w:lvlText w:val="o"/>
       <w:lvlJc w:val="left"/>
       <w:pPr>
-        <w:ind w:left="2007" w:hanging="360"/>
+        <w:ind w:left="1512" w:hanging="360"/>
       </w:pPr>
       <w:rPr>
         <w:rFonts w:ascii="Courier New" w:hAnsi="Courier New" w:cs="Courier New" w:hint="default"/>
@@ -18256,7 +18326,7 @@
       <w:lvlText w:val=""/>
       <w:lvlJc w:val="left"/>
       <w:pPr>
-        <w:ind w:left="2727" w:hanging="360"/>
+        <w:ind w:left="2232" w:hanging="360"/>
       </w:pPr>
       <w:rPr>
         <w:rFonts w:ascii="Wingdings" w:hAnsi="Wingdings" w:hint="default"/>
@@ -18268,7 +18338,7 @@
       <w:lvlText w:val=""/>
       <w:lvlJc w:val="left"/>
       <w:pPr>
-        <w:ind w:left="3447" w:hanging="360"/>
+        <w:ind w:left="2952" w:hanging="360"/>
       </w:pPr>
       <w:rPr>
         <w:rFonts w:ascii="Symbol" w:hAnsi="Symbol" w:hint="default"/>
@@ -18280,7 +18350,7 @@
       <w:lvlText w:val="o"/>
       <w:lvlJc w:val="left"/>
       <w:pPr>
-        <w:ind w:left="4167" w:hanging="360"/>
+        <w:ind w:left="3672" w:hanging="360"/>
       </w:pPr>
       <w:rPr>
         <w:rFonts w:ascii="Courier New" w:hAnsi="Courier New" w:cs="Courier New" w:hint="default"/>
@@ -18292,7 +18362,7 @@
       <w:lvlText w:val=""/>
       <w:lvlJc w:val="left"/>
       <w:pPr>
-        <w:ind w:left="4887" w:hanging="360"/>
+        <w:ind w:left="4392" w:hanging="360"/>
       </w:pPr>
       <w:rPr>
         <w:rFonts w:ascii="Wingdings" w:hAnsi="Wingdings" w:hint="default"/>
@@ -18304,7 +18374,7 @@
       <w:lvlText w:val=""/>
       <w:lvlJc w:val="left"/>
       <w:pPr>
-        <w:ind w:left="5607" w:hanging="360"/>
+        <w:ind w:left="5112" w:hanging="360"/>
       </w:pPr>
       <w:rPr>
         <w:rFonts w:ascii="Symbol" w:hAnsi="Symbol" w:hint="default"/>
@@ -18316,7 +18386,7 @@
       <w:lvlText w:val="o"/>
       <w:lvlJc w:val="left"/>
       <w:pPr>
-        <w:ind w:left="6327" w:hanging="360"/>
+        <w:ind w:left="5832" w:hanging="360"/>
       </w:pPr>
       <w:rPr>
         <w:rFonts w:ascii="Courier New" w:hAnsi="Courier New" w:cs="Courier New" w:hint="default"/>
@@ -18328,7 +18398,7 @@
       <w:lvlText w:val=""/>
       <w:lvlJc w:val="left"/>
       <w:pPr>
-        <w:ind w:left="7047" w:hanging="360"/>
+        <w:ind w:left="6552" w:hanging="360"/>
       </w:pPr>
       <w:rPr>
         <w:rFonts w:ascii="Wingdings" w:hAnsi="Wingdings" w:hint="default"/>
@@ -18336,6 +18406,119 @@
     </w:lvl>
   </w:abstractNum>
   <w:abstractNum w:abstractNumId="17" w15:restartNumberingAfterBreak="0">
+    <w:nsid w:val="6AE114BC"/>
+    <w:multiLevelType w:val="hybridMultilevel"/>
+    <w:tmpl w:val="4A68F36C"/>
+    <w:lvl w:ilvl="0" w:tplc="0C0A0001">
+      <w:start w:val="1"/>
+      <w:numFmt w:val="bullet"/>
+      <w:lvlText w:val=""/>
+      <w:lvlJc w:val="left"/>
+      <w:pPr>
+        <w:ind w:left="1287" w:hanging="360"/>
+      </w:pPr>
+      <w:rPr>
+        <w:rFonts w:ascii="Symbol" w:hAnsi="Symbol" w:hint="default"/>
+      </w:rPr>
+    </w:lvl>
+    <w:lvl w:ilvl="1" w:tplc="0C0A0003" w:tentative="1">
+      <w:start w:val="1"/>
+      <w:numFmt w:val="bullet"/>
+      <w:lvlText w:val="o"/>
+      <w:lvlJc w:val="left"/>
+      <w:pPr>
+        <w:ind w:left="2007" w:hanging="360"/>
+      </w:pPr>
+      <w:rPr>
+        <w:rFonts w:ascii="Courier New" w:hAnsi="Courier New" w:cs="Courier New" w:hint="default"/>
+      </w:rPr>
+    </w:lvl>
+    <w:lvl w:ilvl="2" w:tplc="0C0A0005" w:tentative="1">
+      <w:start w:val="1"/>
+      <w:numFmt w:val="bullet"/>
+      <w:lvlText w:val=""/>
+      <w:lvlJc w:val="left"/>
+      <w:pPr>
+        <w:ind w:left="2727" w:hanging="360"/>
+      </w:pPr>
+      <w:rPr>
+        <w:rFonts w:ascii="Wingdings" w:hAnsi="Wingdings" w:hint="default"/>
+      </w:rPr>
+    </w:lvl>
+    <w:lvl w:ilvl="3" w:tplc="0C0A0001" w:tentative="1">
+      <w:start w:val="1"/>
+      <w:numFmt w:val="bullet"/>
+      <w:lvlText w:val=""/>
+      <w:lvlJc w:val="left"/>
+      <w:pPr>
+        <w:ind w:left="3447" w:hanging="360"/>
+      </w:pPr>
+      <w:rPr>
+        <w:rFonts w:ascii="Symbol" w:hAnsi="Symbol" w:hint="default"/>
+      </w:rPr>
+    </w:lvl>
+    <w:lvl w:ilvl="4" w:tplc="0C0A0003" w:tentative="1">
+      <w:start w:val="1"/>
+      <w:numFmt w:val="bullet"/>
+      <w:lvlText w:val="o"/>
+      <w:lvlJc w:val="left"/>
+      <w:pPr>
+        <w:ind w:left="4167" w:hanging="360"/>
+      </w:pPr>
+      <w:rPr>
+        <w:rFonts w:ascii="Courier New" w:hAnsi="Courier New" w:cs="Courier New" w:hint="default"/>
+      </w:rPr>
+    </w:lvl>
+    <w:lvl w:ilvl="5" w:tplc="0C0A0005" w:tentative="1">
+      <w:start w:val="1"/>
+      <w:numFmt w:val="bullet"/>
+      <w:lvlText w:val=""/>
+      <w:lvlJc w:val="left"/>
+      <w:pPr>
+        <w:ind w:left="4887" w:hanging="360"/>
+      </w:pPr>
+      <w:rPr>
+        <w:rFonts w:ascii="Wingdings" w:hAnsi="Wingdings" w:hint="default"/>
+      </w:rPr>
+    </w:lvl>
+    <w:lvl w:ilvl="6" w:tplc="0C0A0001" w:tentative="1">
+      <w:start w:val="1"/>
+      <w:numFmt w:val="bullet"/>
+      <w:lvlText w:val=""/>
+      <w:lvlJc w:val="left"/>
+      <w:pPr>
+        <w:ind w:left="5607" w:hanging="360"/>
+      </w:pPr>
+      <w:rPr>
+        <w:rFonts w:ascii="Symbol" w:hAnsi="Symbol" w:hint="default"/>
+      </w:rPr>
+    </w:lvl>
+    <w:lvl w:ilvl="7" w:tplc="0C0A0003" w:tentative="1">
+      <w:start w:val="1"/>
+      <w:numFmt w:val="bullet"/>
+      <w:lvlText w:val="o"/>
+      <w:lvlJc w:val="left"/>
+      <w:pPr>
+        <w:ind w:left="6327" w:hanging="360"/>
+      </w:pPr>
+      <w:rPr>
+        <w:rFonts w:ascii="Courier New" w:hAnsi="Courier New" w:cs="Courier New" w:hint="default"/>
+      </w:rPr>
+    </w:lvl>
+    <w:lvl w:ilvl="8" w:tplc="0C0A0005" w:tentative="1">
+      <w:start w:val="1"/>
+      <w:numFmt w:val="bullet"/>
+      <w:lvlText w:val=""/>
+      <w:lvlJc w:val="left"/>
+      <w:pPr>
+        <w:ind w:left="7047" w:hanging="360"/>
+      </w:pPr>
+      <w:rPr>
+        <w:rFonts w:ascii="Wingdings" w:hAnsi="Wingdings" w:hint="default"/>
+      </w:rPr>
+    </w:lvl>
+  </w:abstractNum>
+  <w:abstractNum w:abstractNumId="18" w15:restartNumberingAfterBreak="0">
     <w:nsid w:val="72155F29"/>
     <w:multiLevelType w:val="hybridMultilevel"/>
     <w:tmpl w:val="0AF81526"/>
@@ -18421,7 +18604,7 @@
       </w:pPr>
     </w:lvl>
   </w:abstractNum>
-  <w:abstractNum w:abstractNumId="18" w15:restartNumberingAfterBreak="0">
+  <w:abstractNum w:abstractNumId="19" w15:restartNumberingAfterBreak="0">
     <w:nsid w:val="73670754"/>
     <w:multiLevelType w:val="multilevel"/>
     <w:tmpl w:val="207CBF32"/>
@@ -18511,7 +18694,7 @@
       </w:pPr>
     </w:lvl>
   </w:abstractNum>
-  <w:abstractNum w:abstractNumId="19" w15:restartNumberingAfterBreak="0">
+  <w:abstractNum w:abstractNumId="20" w15:restartNumberingAfterBreak="0">
     <w:nsid w:val="7C284EF3"/>
     <w:multiLevelType w:val="hybridMultilevel"/>
     <w:tmpl w:val="5B24DB64"/>
@@ -18631,19 +18814,19 @@
     <w:abstractNumId w:val="7"/>
   </w:num>
   <w:num w:numId="3" w16cid:durableId="1964799480">
-    <w:abstractNumId w:val="15"/>
+    <w:abstractNumId w:val="16"/>
   </w:num>
   <w:num w:numId="4" w16cid:durableId="893807257">
     <w:abstractNumId w:val="0"/>
   </w:num>
   <w:num w:numId="5" w16cid:durableId="895435827">
-    <w:abstractNumId w:val="16"/>
+    <w:abstractNumId w:val="17"/>
   </w:num>
   <w:num w:numId="6" w16cid:durableId="132993058">
     <w:abstractNumId w:val="1"/>
   </w:num>
   <w:num w:numId="7" w16cid:durableId="1870992195">
-    <w:abstractNumId w:val="18"/>
+    <w:abstractNumId w:val="19"/>
   </w:num>
   <w:num w:numId="8" w16cid:durableId="53092987">
     <w:abstractNumId w:val="6"/>
@@ -18658,7 +18841,7 @@
     <w:abstractNumId w:val="3"/>
   </w:num>
   <w:num w:numId="12" w16cid:durableId="1246764355">
-    <w:abstractNumId w:val="19"/>
+    <w:abstractNumId w:val="20"/>
   </w:num>
   <w:num w:numId="13" w16cid:durableId="1015425435">
     <w:abstractNumId w:val="13"/>
@@ -18673,7 +18856,7 @@
     <w:abstractNumId w:val="5"/>
   </w:num>
   <w:num w:numId="17" w16cid:durableId="375854436">
-    <w:abstractNumId w:val="14"/>
+    <w:abstractNumId w:val="15"/>
   </w:num>
   <w:num w:numId="18" w16cid:durableId="553203434">
     <w:abstractNumId w:val="9"/>
@@ -18682,7 +18865,10 @@
     <w:abstractNumId w:val="2"/>
   </w:num>
   <w:num w:numId="20" w16cid:durableId="1214848851">
-    <w:abstractNumId w:val="17"/>
+    <w:abstractNumId w:val="18"/>
+  </w:num>
+  <w:num w:numId="21" w16cid:durableId="450515928">
+    <w:abstractNumId w:val="14"/>
   </w:num>
 </w:numbering>
 </file>

</xml_diff>